<commit_message>
added multitreading documentaton again
</commit_message>
<xml_diff>
--- a/C12 Ex03 YuliaSinenko 314440009 VladimirKarpov 319512893/C12 Ex03 Yulia 314440009 Vladimir 319512893.docx
+++ b/C12 Ex03 YuliaSinenko 314440009 VladimirKarpov 319512893/C12 Ex03 Yulia 314440009 Vladimir 319512893.docx
@@ -1,6 +1,6 @@
 
 <file path=word/document.xml><?xml version="1.0" encoding="utf-8"?>
-<w:document xmlns:ve="http://schemas.openxmlformats.org/markup-compatibility/2006" xmlns:o="urn:schemas-microsoft-com:office:office" xmlns:r="http://schemas.openxmlformats.org/officeDocument/2006/relationships" xmlns:m="http://schemas.openxmlformats.org/officeDocument/2006/math" xmlns:v="urn:schemas-microsoft-com:vml" xmlns:wp="http://schemas.openxmlformats.org/drawingml/2006/wordprocessingDrawing" xmlns:w10="urn:schemas-microsoft-com:office:word" xmlns:w="http://schemas.openxmlformats.org/wordprocessingml/2006/main" xmlns:wne="http://schemas.microsoft.com/office/word/2006/wordml">
+<w:document xmlns:wpc="http://schemas.microsoft.com/office/word/2010/wordprocessingCanvas" xmlns:mc="http://schemas.openxmlformats.org/markup-compatibility/2006" xmlns:o="urn:schemas-microsoft-com:office:office" xmlns:r="http://schemas.openxmlformats.org/officeDocument/2006/relationships" xmlns:m="http://schemas.openxmlformats.org/officeDocument/2006/math" xmlns:v="urn:schemas-microsoft-com:vml" xmlns:wp14="http://schemas.microsoft.com/office/word/2010/wordprocessingDrawing" xmlns:wp="http://schemas.openxmlformats.org/drawingml/2006/wordprocessingDrawing" xmlns:w10="urn:schemas-microsoft-com:office:word" xmlns:w="http://schemas.openxmlformats.org/wordprocessingml/2006/main" xmlns:w14="http://schemas.microsoft.com/office/word/2010/wordml" xmlns:wpg="http://schemas.microsoft.com/office/word/2010/wordprocessingGroup" xmlns:wpi="http://schemas.microsoft.com/office/word/2010/wordprocessingInk" xmlns:wne="http://schemas.microsoft.com/office/word/2006/wordml" xmlns:wps="http://schemas.microsoft.com/office/word/2010/wordprocessingShape" mc:Ignorable="w14 wp14">
   <w:body>
     <w:p>
       <w:pPr>
@@ -54,8 +54,6 @@
         </w:rPr>
         <w:t>3</w:t>
       </w:r>
-      <w:bookmarkStart w:id="0" w:name="_GoBack"/>
-      <w:bookmarkEnd w:id="0"/>
     </w:p>
     <w:p>
       <w:pPr>
@@ -103,81 +101,33 @@
           <w:rFonts w:hint="cs"/>
           <w:rtl/>
         </w:rPr>
-        <w:t xml:space="preserve">ולדימיר </w:t>
-      </w:r>
-      <w:proofErr w:type="spellStart"/>
+        <w:t>ולדימיר קרפוב 319512893</w:t>
+      </w:r>
+    </w:p>
+    <w:p>
+      <w:pPr>
+        <w:rPr>
+          <w:rtl/>
+        </w:rPr>
+      </w:pPr>
       <w:r>
         <w:rPr>
           <w:rFonts w:hint="cs"/>
           <w:rtl/>
         </w:rPr>
-        <w:t>קרפוב</w:t>
-      </w:r>
-      <w:proofErr w:type="spellEnd"/>
+        <w:t>בתרגיל המוצג להלן מימשנו אפליקציית פייסבוק חלונאית אשר מאפשרת חוויית משתמש בסיסית (הצגת חברים ותמונות פרופיל שלהם</w:t>
+      </w:r>
       <w:r>
         <w:rPr>
           <w:rFonts w:hint="cs"/>
           <w:rtl/>
         </w:rPr>
-        <w:t xml:space="preserve"> 319512893</w:t>
-      </w:r>
-    </w:p>
-    <w:p>
-      <w:pPr>
-        <w:rPr>
-          <w:rtl/>
-        </w:rPr>
-      </w:pPr>
-      <w:r>
-        <w:rPr>
-          <w:rFonts w:hint="cs"/>
-          <w:rtl/>
-        </w:rPr>
-        <w:t xml:space="preserve">בתרגיל המוצג להלן מימשנו אפליקציית </w:t>
-      </w:r>
-      <w:proofErr w:type="spellStart"/>
-      <w:r>
-        <w:rPr>
-          <w:rFonts w:hint="cs"/>
-          <w:rtl/>
-        </w:rPr>
-        <w:t>פייסבוק</w:t>
-      </w:r>
-      <w:proofErr w:type="spellEnd"/>
-      <w:r>
-        <w:rPr>
-          <w:rFonts w:hint="cs"/>
-          <w:rtl/>
-        </w:rPr>
-        <w:t xml:space="preserve"> </w:t>
-      </w:r>
-      <w:proofErr w:type="spellStart"/>
-      <w:r>
-        <w:rPr>
-          <w:rFonts w:hint="cs"/>
-          <w:rtl/>
-        </w:rPr>
-        <w:t>חלונאית</w:t>
-      </w:r>
-      <w:proofErr w:type="spellEnd"/>
-      <w:r>
-        <w:rPr>
-          <w:rFonts w:hint="cs"/>
-          <w:rtl/>
-        </w:rPr>
-        <w:t xml:space="preserve"> אשר מאפשרת חוויית משתמש בסיסית (הצגת חברים ותמונות פרופיל שלהם</w:t>
-      </w:r>
-      <w:r>
-        <w:rPr>
-          <w:rFonts w:hint="cs"/>
-          <w:rtl/>
-        </w:rPr>
         <w:t>, רשימות של אלבומי תמונות) ו-2 פיצ'רים נוספים:</w:t>
       </w:r>
     </w:p>
     <w:p>
       <w:pPr>
-        <w:pStyle w:val="a5"/>
+        <w:pStyle w:val="ListParagraph"/>
         <w:numPr>
           <w:ilvl w:val="0"/>
           <w:numId w:val="1"/>
@@ -223,7 +173,7 @@
     </w:p>
     <w:p>
       <w:pPr>
-        <w:pStyle w:val="a5"/>
+        <w:pStyle w:val="ListParagraph"/>
         <w:rPr>
           <w:rtl/>
         </w:rPr>
@@ -248,12 +198,12 @@
     </w:p>
     <w:p>
       <w:pPr>
-        <w:pStyle w:val="a5"/>
-      </w:pPr>
-    </w:p>
-    <w:p>
-      <w:pPr>
-        <w:pStyle w:val="a5"/>
+        <w:pStyle w:val="ListParagraph"/>
+      </w:pPr>
+    </w:p>
+    <w:p>
+      <w:pPr>
+        <w:pStyle w:val="ListParagraph"/>
         <w:numPr>
           <w:ilvl w:val="0"/>
           <w:numId w:val="1"/>
@@ -276,7 +226,7 @@
     </w:p>
     <w:p>
       <w:pPr>
-        <w:pStyle w:val="a5"/>
+        <w:pStyle w:val="ListParagraph"/>
         <w:rPr>
           <w:rtl/>
         </w:rPr>
@@ -291,7 +241,7 @@
     </w:p>
     <w:p>
       <w:pPr>
-        <w:pStyle w:val="a5"/>
+        <w:pStyle w:val="ListParagraph"/>
         <w:rPr>
           <w:rtl/>
         </w:rPr>
@@ -656,7 +606,6 @@
         </w:rPr>
         <w:t xml:space="preserve">תבנית מס' 2:  </w:t>
       </w:r>
-      <w:proofErr w:type="spellStart"/>
       <w:r>
         <w:rPr>
           <w:rFonts w:asciiTheme="minorBidi" w:hAnsiTheme="minorBidi"/>
@@ -664,7 +613,6 @@
         </w:rPr>
         <w:t>Iterator</w:t>
       </w:r>
-      <w:proofErr w:type="spellEnd"/>
     </w:p>
     <w:p>
       <w:pPr>
@@ -733,44 +681,28 @@
           <w:rFonts w:cs="Arial" w:hint="cs"/>
           <w:rtl/>
         </w:rPr>
-        <w:t xml:space="preserve">לצורך המיונים של אוסף המשתמשים ואוסף האלבומים ייצרנו </w:t>
-      </w:r>
-      <w:proofErr w:type="spellStart"/>
+        <w:t>לצורך המיונים של אוסף המשתמשים ואוסף האלבומים ייצרנו איטרטורים קונקרטיים.</w:t>
+      </w:r>
+    </w:p>
+    <w:p>
+      <w:pPr>
+        <w:spacing w:after="0"/>
+        <w:rPr>
+          <w:rFonts w:cs="Arial"/>
+          <w:rtl/>
+        </w:rPr>
+      </w:pPr>
       <w:r>
         <w:rPr>
           <w:rFonts w:cs="Arial" w:hint="cs"/>
           <w:rtl/>
         </w:rPr>
-        <w:t>איטרטורים</w:t>
-      </w:r>
-      <w:proofErr w:type="spellEnd"/>
-      <w:r>
-        <w:rPr>
-          <w:rFonts w:cs="Arial" w:hint="cs"/>
-          <w:rtl/>
-        </w:rPr>
-        <w:t xml:space="preserve"> קונקרטיים.</w:t>
-      </w:r>
-    </w:p>
-    <w:p>
-      <w:pPr>
-        <w:spacing w:after="0"/>
-        <w:rPr>
-          <w:rFonts w:cs="Arial"/>
-          <w:rtl/>
-        </w:rPr>
-      </w:pPr>
-      <w:r>
-        <w:rPr>
-          <w:rFonts w:cs="Arial" w:hint="cs"/>
-          <w:rtl/>
-        </w:rPr>
         <w:t>שמאפשרים לנו לבצע מעבר על :</w:t>
       </w:r>
     </w:p>
     <w:p>
       <w:pPr>
-        <w:pStyle w:val="a5"/>
+        <w:pStyle w:val="ListParagraph"/>
         <w:numPr>
           <w:ilvl w:val="0"/>
           <w:numId w:val="4"/>
@@ -790,7 +722,7 @@
     </w:p>
     <w:p>
       <w:pPr>
-        <w:pStyle w:val="a5"/>
+        <w:pStyle w:val="ListParagraph"/>
         <w:numPr>
           <w:ilvl w:val="0"/>
           <w:numId w:val="4"/>
@@ -810,7 +742,7 @@
     </w:p>
     <w:p>
       <w:pPr>
-        <w:pStyle w:val="a5"/>
+        <w:pStyle w:val="ListParagraph"/>
         <w:numPr>
           <w:ilvl w:val="0"/>
           <w:numId w:val="4"/>
@@ -1405,74 +1337,239 @@
     <w:p>
       <w:pPr>
         <w:spacing w:after="0"/>
-        <w:rPr>
-          <w:rtl/>
-        </w:rPr>
-      </w:pPr>
-    </w:p>
-    <w:p>
-      <w:pPr>
-        <w:spacing w:after="0"/>
-        <w:rPr>
-          <w:rtl/>
-        </w:rPr>
-      </w:pPr>
-    </w:p>
-    <w:p>
-      <w:pPr>
-        <w:spacing w:after="0"/>
-        <w:rPr>
-          <w:rtl/>
-        </w:rPr>
-      </w:pPr>
-    </w:p>
-    <w:p>
-      <w:pPr>
-        <w:spacing w:after="0"/>
-        <w:rPr>
-          <w:rtl/>
-        </w:rPr>
-      </w:pPr>
-    </w:p>
-    <w:p>
-      <w:pPr>
-        <w:spacing w:after="0"/>
-        <w:rPr>
-          <w:rtl/>
-        </w:rPr>
-      </w:pPr>
-    </w:p>
-    <w:p>
-      <w:pPr>
-        <w:spacing w:after="0"/>
-        <w:rPr>
-          <w:rtl/>
-        </w:rPr>
-      </w:pPr>
-    </w:p>
-    <w:p>
-      <w:pPr>
-        <w:spacing w:after="0"/>
-        <w:rPr>
-          <w:rtl/>
-        </w:rPr>
-      </w:pPr>
-    </w:p>
-    <w:p>
-      <w:pPr>
-        <w:spacing w:after="0"/>
-        <w:rPr>
-          <w:rtl/>
-        </w:rPr>
-      </w:pPr>
-    </w:p>
-    <w:p>
-      <w:pPr>
-        <w:spacing w:after="0"/>
-        <w:rPr>
-          <w:rtl/>
-        </w:rPr>
-      </w:pPr>
+        <w:jc w:val="center"/>
+        <w:rPr>
+          <w:b/>
+          <w:bCs/>
+          <w:sz w:val="36"/>
+          <w:szCs w:val="36"/>
+          <w:u w:val="single"/>
+          <w:rtl/>
+        </w:rPr>
+      </w:pPr>
+      <w:proofErr w:type="spellStart"/>
+      <w:r>
+        <w:rPr>
+          <w:b/>
+          <w:bCs/>
+          <w:sz w:val="36"/>
+          <w:szCs w:val="36"/>
+          <w:u w:val="single"/>
+        </w:rPr>
+        <w:t>Multitreading</w:t>
+      </w:r>
+      <w:proofErr w:type="spellEnd"/>
+      <w:r>
+        <w:rPr>
+          <w:b/>
+          <w:bCs/>
+          <w:sz w:val="36"/>
+          <w:szCs w:val="36"/>
+          <w:u w:val="single"/>
+        </w:rPr>
+        <w:t>:</w:t>
+      </w:r>
+    </w:p>
+    <w:p>
+      <w:pPr>
+        <w:spacing w:after="0"/>
+        <w:rPr>
+          <w:rtl/>
+        </w:rPr>
+      </w:pPr>
+    </w:p>
+    <w:p>
+      <w:pPr>
+        <w:spacing w:after="0"/>
+        <w:rPr>
+          <w:rtl/>
+        </w:rPr>
+      </w:pPr>
+    </w:p>
+    <w:p>
+      <w:pPr>
+        <w:spacing w:after="0"/>
+      </w:pPr>
+      <w:r>
+        <w:rPr>
+          <w:rFonts w:hint="cs"/>
+          <w:u w:val="single"/>
+          <w:rtl/>
+        </w:rPr>
+        <w:t>תכנות אסינכרוני</w:t>
+      </w:r>
+      <w:r>
+        <w:rPr>
+          <w:rFonts w:hint="cs"/>
+          <w:rtl/>
+        </w:rPr>
+        <w:t xml:space="preserve"> </w:t>
+      </w:r>
+      <w:r>
+        <w:rPr>
+          <w:rtl/>
+        </w:rPr>
+        <w:t>–</w:t>
+      </w:r>
+      <w:r>
+        <w:rPr>
+          <w:rFonts w:hint="cs"/>
+          <w:rtl/>
+        </w:rPr>
+        <w:t xml:space="preserve"> בחרנו להשתמש ב-</w:t>
+      </w:r>
+      <w:r>
+        <w:t>Thread</w:t>
+      </w:r>
+      <w:r>
+        <w:rPr>
+          <w:rFonts w:hint="cs"/>
+          <w:rtl/>
+        </w:rPr>
+        <w:t>-ים במספר מקומות בקוד על מנת לשפר את ביצועי האפליקציה.</w:t>
+      </w:r>
+      <w:r>
+        <w:rPr>
+          <w:rtl/>
+        </w:rPr>
+        <w:br/>
+      </w:r>
+      <w:r>
+        <w:rPr>
+          <w:rFonts w:hint="cs"/>
+          <w:rtl/>
+        </w:rPr>
+        <w:br/>
+        <w:t>השימוש נעשה במקומות הבאים:</w:t>
+      </w:r>
+    </w:p>
+    <w:p>
+      <w:pPr>
+        <w:spacing w:after="0"/>
+      </w:pPr>
+    </w:p>
+    <w:p>
+      <w:pPr>
+        <w:bidi w:val="0"/>
+        <w:spacing w:after="0"/>
+      </w:pPr>
+      <w:r>
+        <w:t>Thread safe:</w:t>
+      </w:r>
+    </w:p>
+    <w:p>
+      <w:pPr>
+        <w:bidi w:val="0"/>
+        <w:spacing w:after="0"/>
+      </w:pPr>
+      <w:proofErr w:type="spellStart"/>
+      <w:proofErr w:type="gramStart"/>
+      <w:r>
+        <w:t>PictureBoxProxy.Load</w:t>
+      </w:r>
+      <w:proofErr w:type="spellEnd"/>
+      <w:r>
+        <w:t>()</w:t>
+      </w:r>
+      <w:proofErr w:type="gramEnd"/>
+    </w:p>
+    <w:p>
+      <w:pPr>
+        <w:bidi w:val="0"/>
+        <w:spacing w:after="0"/>
+      </w:pPr>
+      <w:proofErr w:type="spellStart"/>
+      <w:proofErr w:type="gramStart"/>
+      <w:r>
+        <w:t>FacebookAlbum.displaySelectedAlbumsPhotos</w:t>
+      </w:r>
+      <w:proofErr w:type="spellEnd"/>
+      <w:r>
+        <w:t>()</w:t>
+      </w:r>
+      <w:proofErr w:type="gramEnd"/>
+    </w:p>
+    <w:p>
+      <w:pPr>
+        <w:bidi w:val="0"/>
+        <w:spacing w:after="0"/>
+      </w:pPr>
+      <w:proofErr w:type="spellStart"/>
+      <w:r>
+        <w:t>FacebookAlbum.buttonDowload_</w:t>
+      </w:r>
+      <w:proofErr w:type="gramStart"/>
+      <w:r>
+        <w:t>Click</w:t>
+      </w:r>
+      <w:proofErr w:type="spellEnd"/>
+      <w:r>
+        <w:t>()</w:t>
+      </w:r>
+      <w:proofErr w:type="gramEnd"/>
+    </w:p>
+    <w:p>
+      <w:pPr>
+        <w:bidi w:val="0"/>
+        <w:spacing w:after="0"/>
+      </w:pPr>
+      <w:proofErr w:type="spellStart"/>
+      <w:proofErr w:type="gramStart"/>
+      <w:r>
+        <w:t>FacebookUser.FetchFriends</w:t>
+      </w:r>
+      <w:proofErr w:type="spellEnd"/>
+      <w:r>
+        <w:t>()</w:t>
+      </w:r>
+      <w:proofErr w:type="gramEnd"/>
+    </w:p>
+    <w:p>
+      <w:pPr>
+        <w:bidi w:val="0"/>
+        <w:spacing w:after="0"/>
+        <w:rPr>
+          <w:rtl/>
+        </w:rPr>
+      </w:pPr>
+      <w:proofErr w:type="spellStart"/>
+      <w:proofErr w:type="gramStart"/>
+      <w:r>
+        <w:t>FacebookUser.displaySelectedAlbums</w:t>
+      </w:r>
+      <w:proofErr w:type="spellEnd"/>
+      <w:r>
+        <w:t>(</w:t>
+      </w:r>
+      <w:proofErr w:type="gramEnd"/>
+      <w:r>
+        <w:t>)</w:t>
+      </w:r>
+      <w:r>
+        <w:rPr>
+          <w:rFonts w:hint="cs"/>
+          <w:rtl/>
+        </w:rPr>
+        <w:br/>
+      </w:r>
+      <w:proofErr w:type="spellStart"/>
+      <w:r>
+        <w:t>m_FBAdapter.LoginAsync</w:t>
+      </w:r>
+      <w:proofErr w:type="spellEnd"/>
+      <w:r>
+        <w:t>()</w:t>
+      </w:r>
+    </w:p>
+    <w:p>
+      <w:pPr>
+        <w:spacing w:after="0"/>
+        <w:rPr>
+          <w:rtl/>
+        </w:rPr>
+      </w:pPr>
+      <w:bookmarkStart w:id="0" w:name="_GoBack"/>
+      <w:bookmarkEnd w:id="0"/>
     </w:p>
     <w:p>
       <w:pPr>
@@ -1535,7 +1632,7 @@
 </file>
 
 <file path=word/numbering.xml><?xml version="1.0" encoding="utf-8"?>
-<w:numbering xmlns:ve="http://schemas.openxmlformats.org/markup-compatibility/2006" xmlns:o="urn:schemas-microsoft-com:office:office" xmlns:r="http://schemas.openxmlformats.org/officeDocument/2006/relationships" xmlns:m="http://schemas.openxmlformats.org/officeDocument/2006/math" xmlns:v="urn:schemas-microsoft-com:vml" xmlns:wp="http://schemas.openxmlformats.org/drawingml/2006/wordprocessingDrawing" xmlns:w10="urn:schemas-microsoft-com:office:word" xmlns:w="http://schemas.openxmlformats.org/wordprocessingml/2006/main" xmlns:wne="http://schemas.microsoft.com/office/word/2006/wordml">
+<w:numbering xmlns:wpc="http://schemas.microsoft.com/office/word/2010/wordprocessingCanvas" xmlns:mc="http://schemas.openxmlformats.org/markup-compatibility/2006" xmlns:o="urn:schemas-microsoft-com:office:office" xmlns:r="http://schemas.openxmlformats.org/officeDocument/2006/relationships" xmlns:m="http://schemas.openxmlformats.org/officeDocument/2006/math" xmlns:v="urn:schemas-microsoft-com:vml" xmlns:wp14="http://schemas.microsoft.com/office/word/2010/wordprocessingDrawing" xmlns:wp="http://schemas.openxmlformats.org/drawingml/2006/wordprocessingDrawing" xmlns:w10="urn:schemas-microsoft-com:office:word" xmlns:w="http://schemas.openxmlformats.org/wordprocessingml/2006/main" xmlns:w14="http://schemas.microsoft.com/office/word/2010/wordml" xmlns:wpg="http://schemas.microsoft.com/office/word/2010/wordprocessingGroup" xmlns:wpi="http://schemas.microsoft.com/office/word/2010/wordprocessingInk" xmlns:wne="http://schemas.microsoft.com/office/word/2006/wordml" xmlns:wps="http://schemas.microsoft.com/office/word/2010/wordprocessingShape" mc:Ignorable="w14 wp14">
   <w:abstractNum w:abstractNumId="0">
     <w:nsid w:val="1764067B"/>
     <w:multiLevelType w:val="hybridMultilevel"/>
@@ -1956,7 +2053,7 @@
 </file>
 
 <file path=word/styles.xml><?xml version="1.0" encoding="utf-8"?>
-<w:styles xmlns:r="http://schemas.openxmlformats.org/officeDocument/2006/relationships" xmlns:w="http://schemas.openxmlformats.org/wordprocessingml/2006/main">
+<w:styles xmlns:mc="http://schemas.openxmlformats.org/markup-compatibility/2006" xmlns:r="http://schemas.openxmlformats.org/officeDocument/2006/relationships" xmlns:w="http://schemas.openxmlformats.org/wordprocessingml/2006/main" xmlns:w14="http://schemas.microsoft.com/office/word/2010/wordml" mc:Ignorable="w14">
   <w:docDefaults>
     <w:rPrDefault>
       <w:rPr>
@@ -2111,7 +2208,7 @@
     <w:lsdException w:name="Bibliography" w:uiPriority="37"/>
     <w:lsdException w:name="TOC Heading" w:uiPriority="39" w:qFormat="1"/>
   </w:latentStyles>
-  <w:style w:type="paragraph" w:default="1" w:styleId="a">
+  <w:style w:type="paragraph" w:default="1" w:styleId="Normal">
     <w:name w:val="Normal"/>
     <w:qFormat/>
     <w:rsid w:val="008E3E62"/>
@@ -2119,18 +2216,17 @@
       <w:bidi/>
     </w:pPr>
   </w:style>
-  <w:style w:type="character" w:default="1" w:styleId="a0">
+  <w:style w:type="character" w:default="1" w:styleId="DefaultParagraphFont">
     <w:name w:val="Default Paragraph Font"/>
     <w:uiPriority w:val="1"/>
     <w:semiHidden/>
     <w:unhideWhenUsed/>
   </w:style>
-  <w:style w:type="table" w:default="1" w:styleId="a1">
+  <w:style w:type="table" w:default="1" w:styleId="TableNormal">
     <w:name w:val="Normal Table"/>
     <w:uiPriority w:val="99"/>
     <w:semiHidden/>
     <w:unhideWhenUsed/>
-    <w:qFormat/>
     <w:tblPr>
       <w:tblInd w:w="0" w:type="dxa"/>
       <w:tblCellMar>
@@ -2141,16 +2237,16 @@
       </w:tblCellMar>
     </w:tblPr>
   </w:style>
-  <w:style w:type="numbering" w:default="1" w:styleId="a2">
+  <w:style w:type="numbering" w:default="1" w:styleId="NoList">
     <w:name w:val="No List"/>
     <w:uiPriority w:val="99"/>
     <w:semiHidden/>
     <w:unhideWhenUsed/>
   </w:style>
-  <w:style w:type="paragraph" w:styleId="a3">
+  <w:style w:type="paragraph" w:styleId="BalloonText">
     <w:name w:val="Balloon Text"/>
-    <w:basedOn w:val="a"/>
-    <w:link w:val="a4"/>
+    <w:basedOn w:val="Normal"/>
+    <w:link w:val="BalloonTextChar"/>
     <w:uiPriority w:val="99"/>
     <w:semiHidden/>
     <w:unhideWhenUsed/>
@@ -2164,10 +2260,10 @@
       <w:szCs w:val="16"/>
     </w:rPr>
   </w:style>
-  <w:style w:type="character" w:customStyle="1" w:styleId="a4">
-    <w:name w:val="טקסט בלונים תו"/>
-    <w:basedOn w:val="a0"/>
-    <w:link w:val="a3"/>
+  <w:style w:type="character" w:customStyle="1" w:styleId="BalloonTextChar">
+    <w:name w:val="Balloon Text Char"/>
+    <w:basedOn w:val="DefaultParagraphFont"/>
+    <w:link w:val="BalloonText"/>
     <w:uiPriority w:val="99"/>
     <w:semiHidden/>
     <w:rsid w:val="00ED59F0"/>
@@ -2177,9 +2273,9 @@
       <w:szCs w:val="16"/>
     </w:rPr>
   </w:style>
-  <w:style w:type="paragraph" w:styleId="a5">
+  <w:style w:type="paragraph" w:styleId="ListParagraph">
     <w:name w:val="List Paragraph"/>
-    <w:basedOn w:val="a"/>
+    <w:basedOn w:val="Normal"/>
     <w:uiPriority w:val="34"/>
     <w:qFormat/>
     <w:rsid w:val="0090095F"/>
@@ -2671,7 +2767,7 @@
 </file>
 
 <file path=customXml/itemProps1.xml><?xml version="1.0" encoding="utf-8"?>
-<ds:datastoreItem xmlns:ds="http://schemas.openxmlformats.org/officeDocument/2006/customXml" ds:itemID="{1A919F52-8B62-4AE9-8FC3-496095111B1E}">
+<ds:datastoreItem xmlns:ds="http://schemas.openxmlformats.org/officeDocument/2006/customXml" ds:itemID="{007859DD-2B92-4168-89F5-7DB617E4A367}">
   <ds:schemaRefs>
     <ds:schemaRef ds:uri="http://schemas.openxmlformats.org/officeDocument/2006/bibliography"/>
   </ds:schemaRefs>

</xml_diff>

<commit_message>
Added class diagram for Strategy
</commit_message>
<xml_diff>
--- a/C12 Ex03 YuliaSinenko 314440009 VladimirKarpov 319512893/C12 Ex03 Yulia 314440009 Vladimir 319512893.docx
+++ b/C12 Ex03 YuliaSinenko 314440009 VladimirKarpov 319512893/C12 Ex03 Yulia 314440009 Vladimir 319512893.docx
@@ -1,6 +1,6 @@
 
 <file path=word/document.xml><?xml version="1.0" encoding="utf-8"?>
-<w:document xmlns:wpc="http://schemas.microsoft.com/office/word/2010/wordprocessingCanvas" xmlns:mc="http://schemas.openxmlformats.org/markup-compatibility/2006" xmlns:o="urn:schemas-microsoft-com:office:office" xmlns:r="http://schemas.openxmlformats.org/officeDocument/2006/relationships" xmlns:m="http://schemas.openxmlformats.org/officeDocument/2006/math" xmlns:v="urn:schemas-microsoft-com:vml" xmlns:wp14="http://schemas.microsoft.com/office/word/2010/wordprocessingDrawing" xmlns:wp="http://schemas.openxmlformats.org/drawingml/2006/wordprocessingDrawing" xmlns:w10="urn:schemas-microsoft-com:office:word" xmlns:w="http://schemas.openxmlformats.org/wordprocessingml/2006/main" xmlns:w14="http://schemas.microsoft.com/office/word/2010/wordml" xmlns:wpg="http://schemas.microsoft.com/office/word/2010/wordprocessingGroup" xmlns:wpi="http://schemas.microsoft.com/office/word/2010/wordprocessingInk" xmlns:wne="http://schemas.microsoft.com/office/word/2006/wordml" xmlns:wps="http://schemas.microsoft.com/office/word/2010/wordprocessingShape" mc:Ignorable="w14 wp14">
+<w:document xmlns:ve="http://schemas.openxmlformats.org/markup-compatibility/2006" xmlns:o="urn:schemas-microsoft-com:office:office" xmlns:r="http://schemas.openxmlformats.org/officeDocument/2006/relationships" xmlns:m="http://schemas.openxmlformats.org/officeDocument/2006/math" xmlns:v="urn:schemas-microsoft-com:vml" xmlns:wp="http://schemas.openxmlformats.org/drawingml/2006/wordprocessingDrawing" xmlns:w10="urn:schemas-microsoft-com:office:word" xmlns:w="http://schemas.openxmlformats.org/wordprocessingml/2006/main" xmlns:wne="http://schemas.microsoft.com/office/word/2006/wordml">
   <w:body>
     <w:p>
       <w:pPr>
@@ -127,7 +127,7 @@
     </w:p>
     <w:p>
       <w:pPr>
-        <w:pStyle w:val="ListParagraph"/>
+        <w:pStyle w:val="a5"/>
         <w:numPr>
           <w:ilvl w:val="0"/>
           <w:numId w:val="1"/>
@@ -173,7 +173,7 @@
     </w:p>
     <w:p>
       <w:pPr>
-        <w:pStyle w:val="ListParagraph"/>
+        <w:pStyle w:val="a5"/>
         <w:rPr>
           <w:rtl/>
         </w:rPr>
@@ -198,12 +198,12 @@
     </w:p>
     <w:p>
       <w:pPr>
-        <w:pStyle w:val="ListParagraph"/>
-      </w:pPr>
-    </w:p>
-    <w:p>
-      <w:pPr>
-        <w:pStyle w:val="ListParagraph"/>
+        <w:pStyle w:val="a5"/>
+      </w:pPr>
+    </w:p>
+    <w:p>
+      <w:pPr>
+        <w:pStyle w:val="a5"/>
         <w:numPr>
           <w:ilvl w:val="0"/>
           <w:numId w:val="1"/>
@@ -226,7 +226,7 @@
     </w:p>
     <w:p>
       <w:pPr>
-        <w:pStyle w:val="ListParagraph"/>
+        <w:pStyle w:val="a5"/>
         <w:rPr>
           <w:rtl/>
         </w:rPr>
@@ -241,7 +241,7 @@
     </w:p>
     <w:p>
       <w:pPr>
-        <w:pStyle w:val="ListParagraph"/>
+        <w:pStyle w:val="a5"/>
         <w:rPr>
           <w:rtl/>
         </w:rPr>
@@ -476,7 +476,10 @@
           <w:u w:val="single"/>
         </w:rPr>
       </w:pPr>
-      <w:r>
+    </w:p>
+    <w:p>
+      <w:pPr>
+        <w:jc w:val="center"/>
         <w:rPr>
           <w:b/>
           <w:bCs/>
@@ -484,9 +487,11 @@
           <w:szCs w:val="36"/>
           <w:u w:val="single"/>
         </w:rPr>
-        <w:t>Class</w:t>
-      </w:r>
-      <w:r>
+      </w:pPr>
+    </w:p>
+    <w:p>
+      <w:pPr>
+        <w:jc w:val="center"/>
         <w:rPr>
           <w:b/>
           <w:bCs/>
@@ -494,9 +499,11 @@
           <w:szCs w:val="36"/>
           <w:u w:val="single"/>
         </w:rPr>
-        <w:t xml:space="preserve"> Diagram</w:t>
-      </w:r>
-      <w:r>
+      </w:pPr>
+    </w:p>
+    <w:p>
+      <w:pPr>
+        <w:jc w:val="center"/>
         <w:rPr>
           <w:b/>
           <w:bCs/>
@@ -504,58 +511,18 @@
           <w:szCs w:val="36"/>
           <w:u w:val="single"/>
         </w:rPr>
-        <w:t>:</w:t>
-      </w:r>
-    </w:p>
-    <w:p>
-      <w:pPr>
-        <w:jc w:val="center"/>
-      </w:pPr>
-    </w:p>
-    <w:p>
-      <w:pPr>
-        <w:rPr>
-          <w:rtl/>
-          <w:lang w:val="ru-RU"/>
-        </w:rPr>
-      </w:pPr>
-    </w:p>
-    <w:p>
-      <w:pPr>
-        <w:rPr>
-          <w:rtl/>
-          <w:lang w:val="ru-RU"/>
-        </w:rPr>
-      </w:pPr>
-    </w:p>
-    <w:p>
-      <w:pPr>
-        <w:rPr>
-          <w:rtl/>
-          <w:lang w:val="ru-RU"/>
-        </w:rPr>
-      </w:pPr>
-    </w:p>
-    <w:p>
-      <w:pPr>
-        <w:rPr>
-          <w:rtl/>
-          <w:lang w:val="ru-RU"/>
-        </w:rPr>
-      </w:pPr>
-    </w:p>
-    <w:p>
-      <w:pPr>
-        <w:jc w:val="center"/>
+      </w:pPr>
+      <w:r>
         <w:rPr>
           <w:b/>
           <w:bCs/>
           <w:sz w:val="36"/>
           <w:szCs w:val="36"/>
           <w:u w:val="single"/>
-          <w:rtl/>
-        </w:rPr>
-      </w:pPr>
+        </w:rPr>
+        <w:lastRenderedPageBreak/>
+        <w:t>Class</w:t>
+      </w:r>
       <w:r>
         <w:rPr>
           <w:b/>
@@ -564,7 +531,7 @@
           <w:szCs w:val="36"/>
           <w:u w:val="single"/>
         </w:rPr>
-        <w:t>Sequence Diagram</w:t>
+        <w:t xml:space="preserve"> Diagram</w:t>
       </w:r>
       <w:r>
         <w:rPr>
@@ -579,7 +546,96 @@
     </w:p>
     <w:p>
       <w:pPr>
-        <w:bidi w:val="0"/>
+        <w:jc w:val="center"/>
+      </w:pPr>
+    </w:p>
+    <w:p>
+      <w:pPr>
+        <w:rPr>
+          <w:rtl/>
+          <w:lang w:val="ru-RU"/>
+        </w:rPr>
+      </w:pPr>
+      <w:r>
+        <w:rPr>
+          <w:rFonts w:cs="Arial"/>
+          <w:noProof/>
+          <w:rtl/>
+        </w:rPr>
+        <w:drawing>
+          <wp:inline distT="0" distB="0" distL="0" distR="0">
+            <wp:extent cx="5274310" cy="2593476"/>
+            <wp:effectExtent l="0" t="0" r="0" b="0"/>
+            <wp:docPr id="3" name="תמונה 1" descr="C:\Users\גיל רוזנפלד\שולחן העבודה\StrategyClassDiagram.png"/>
+            <wp:cNvGraphicFramePr>
+              <a:graphicFrameLocks xmlns:a="http://schemas.openxmlformats.org/drawingml/2006/main" noChangeAspect="1"/>
+            </wp:cNvGraphicFramePr>
+            <a:graphic xmlns:a="http://schemas.openxmlformats.org/drawingml/2006/main">
+              <a:graphicData uri="http://schemas.openxmlformats.org/drawingml/2006/picture">
+                <pic:pic xmlns:pic="http://schemas.openxmlformats.org/drawingml/2006/picture">
+                  <pic:nvPicPr>
+                    <pic:cNvPr id="0" name="Picture 1" descr="C:\Users\גיל רוזנפלד\שולחן העבודה\StrategyClassDiagram.png"/>
+                    <pic:cNvPicPr>
+                      <a:picLocks noChangeAspect="1" noChangeArrowheads="1"/>
+                    </pic:cNvPicPr>
+                  </pic:nvPicPr>
+                  <pic:blipFill>
+                    <a:blip r:embed="rId6" cstate="print"/>
+                    <a:srcRect/>
+                    <a:stretch>
+                      <a:fillRect/>
+                    </a:stretch>
+                  </pic:blipFill>
+                  <pic:spPr bwMode="auto">
+                    <a:xfrm>
+                      <a:off x="0" y="0"/>
+                      <a:ext cx="5274310" cy="2593476"/>
+                    </a:xfrm>
+                    <a:prstGeom prst="rect">
+                      <a:avLst/>
+                    </a:prstGeom>
+                    <a:noFill/>
+                    <a:ln w="9525">
+                      <a:noFill/>
+                      <a:miter lim="800000"/>
+                      <a:headEnd/>
+                      <a:tailEnd/>
+                    </a:ln>
+                  </pic:spPr>
+                </pic:pic>
+              </a:graphicData>
+            </a:graphic>
+          </wp:inline>
+        </w:drawing>
+      </w:r>
+    </w:p>
+    <w:p>
+      <w:pPr>
+        <w:rPr>
+          <w:rtl/>
+          <w:lang w:val="ru-RU"/>
+        </w:rPr>
+      </w:pPr>
+    </w:p>
+    <w:p>
+      <w:pPr>
+        <w:rPr>
+          <w:rFonts w:hint="cs"/>
+          <w:rtl/>
+          <w:lang w:val="ru-RU"/>
+        </w:rPr>
+      </w:pPr>
+    </w:p>
+    <w:p>
+      <w:pPr>
+        <w:rPr>
+          <w:rtl/>
+          <w:lang w:val="ru-RU"/>
+        </w:rPr>
+      </w:pPr>
+    </w:p>
+    <w:p>
+      <w:pPr>
         <w:jc w:val="center"/>
         <w:rPr>
           <w:b/>
@@ -590,6 +646,40 @@
           <w:rtl/>
         </w:rPr>
       </w:pPr>
+      <w:r>
+        <w:rPr>
+          <w:b/>
+          <w:bCs/>
+          <w:sz w:val="36"/>
+          <w:szCs w:val="36"/>
+          <w:u w:val="single"/>
+        </w:rPr>
+        <w:t>Sequence Diagram</w:t>
+      </w:r>
+      <w:r>
+        <w:rPr>
+          <w:b/>
+          <w:bCs/>
+          <w:sz w:val="36"/>
+          <w:szCs w:val="36"/>
+          <w:u w:val="single"/>
+        </w:rPr>
+        <w:t>:</w:t>
+      </w:r>
+    </w:p>
+    <w:p>
+      <w:pPr>
+        <w:bidi w:val="0"/>
+        <w:jc w:val="center"/>
+        <w:rPr>
+          <w:b/>
+          <w:bCs/>
+          <w:sz w:val="36"/>
+          <w:szCs w:val="36"/>
+          <w:u w:val="single"/>
+          <w:rtl/>
+        </w:rPr>
+      </w:pPr>
     </w:p>
     <w:p>
       <w:pPr>
@@ -702,7 +792,7 @@
     </w:p>
     <w:p>
       <w:pPr>
-        <w:pStyle w:val="ListParagraph"/>
+        <w:pStyle w:val="a5"/>
         <w:numPr>
           <w:ilvl w:val="0"/>
           <w:numId w:val="4"/>
@@ -722,7 +812,7 @@
     </w:p>
     <w:p>
       <w:pPr>
-        <w:pStyle w:val="ListParagraph"/>
+        <w:pStyle w:val="a5"/>
         <w:numPr>
           <w:ilvl w:val="0"/>
           <w:numId w:val="4"/>
@@ -742,7 +832,7 @@
     </w:p>
     <w:p>
       <w:pPr>
-        <w:pStyle w:val="ListParagraph"/>
+        <w:pStyle w:val="a5"/>
         <w:numPr>
           <w:ilvl w:val="0"/>
           <w:numId w:val="4"/>
@@ -1463,7 +1553,6 @@
         <w:spacing w:after="0"/>
       </w:pPr>
       <w:proofErr w:type="spellStart"/>
-      <w:proofErr w:type="gramStart"/>
       <w:r>
         <w:t>PictureBoxProxy.Load</w:t>
       </w:r>
@@ -1471,7 +1560,6 @@
       <w:r>
         <w:t>()</w:t>
       </w:r>
-      <w:proofErr w:type="gramEnd"/>
     </w:p>
     <w:p>
       <w:pPr>
@@ -1479,7 +1567,6 @@
         <w:spacing w:after="0"/>
       </w:pPr>
       <w:proofErr w:type="spellStart"/>
-      <w:proofErr w:type="gramStart"/>
       <w:r>
         <w:t>FacebookAlbum.displaySelectedAlbumsPhotos</w:t>
       </w:r>
@@ -1487,7 +1574,6 @@
       <w:r>
         <w:t>()</w:t>
       </w:r>
-      <w:proofErr w:type="gramEnd"/>
     </w:p>
     <w:p>
       <w:pPr>
@@ -1496,17 +1582,12 @@
       </w:pPr>
       <w:proofErr w:type="spellStart"/>
       <w:r>
-        <w:t>FacebookAlbum.buttonDowload_</w:t>
-      </w:r>
-      <w:proofErr w:type="gramStart"/>
-      <w:r>
-        <w:t>Click</w:t>
+        <w:t>FacebookAlbum.buttonDowload_Click</w:t>
       </w:r>
       <w:proofErr w:type="spellEnd"/>
       <w:r>
         <w:t>()</w:t>
       </w:r>
-      <w:proofErr w:type="gramEnd"/>
     </w:p>
     <w:p>
       <w:pPr>
@@ -1514,7 +1595,6 @@
         <w:spacing w:after="0"/>
       </w:pPr>
       <w:proofErr w:type="spellStart"/>
-      <w:proofErr w:type="gramStart"/>
       <w:r>
         <w:t>FacebookUser.FetchFriends</w:t>
       </w:r>
@@ -1522,7 +1602,6 @@
       <w:r>
         <w:t>()</w:t>
       </w:r>
-      <w:proofErr w:type="gramEnd"/>
     </w:p>
     <w:p>
       <w:pPr>
@@ -1533,17 +1612,12 @@
         </w:rPr>
       </w:pPr>
       <w:proofErr w:type="spellStart"/>
-      <w:proofErr w:type="gramStart"/>
       <w:r>
         <w:t>FacebookUser.displaySelectedAlbums</w:t>
       </w:r>
       <w:proofErr w:type="spellEnd"/>
       <w:r>
-        <w:t>(</w:t>
-      </w:r>
-      <w:proofErr w:type="gramEnd"/>
-      <w:r>
-        <w:t>)</w:t>
+        <w:t>()</w:t>
       </w:r>
       <w:r>
         <w:rPr>
@@ -1632,7 +1706,7 @@
 </file>
 
 <file path=word/numbering.xml><?xml version="1.0" encoding="utf-8"?>
-<w:numbering xmlns:wpc="http://schemas.microsoft.com/office/word/2010/wordprocessingCanvas" xmlns:mc="http://schemas.openxmlformats.org/markup-compatibility/2006" xmlns:o="urn:schemas-microsoft-com:office:office" xmlns:r="http://schemas.openxmlformats.org/officeDocument/2006/relationships" xmlns:m="http://schemas.openxmlformats.org/officeDocument/2006/math" xmlns:v="urn:schemas-microsoft-com:vml" xmlns:wp14="http://schemas.microsoft.com/office/word/2010/wordprocessingDrawing" xmlns:wp="http://schemas.openxmlformats.org/drawingml/2006/wordprocessingDrawing" xmlns:w10="urn:schemas-microsoft-com:office:word" xmlns:w="http://schemas.openxmlformats.org/wordprocessingml/2006/main" xmlns:w14="http://schemas.microsoft.com/office/word/2010/wordml" xmlns:wpg="http://schemas.microsoft.com/office/word/2010/wordprocessingGroup" xmlns:wpi="http://schemas.microsoft.com/office/word/2010/wordprocessingInk" xmlns:wne="http://schemas.microsoft.com/office/word/2006/wordml" xmlns:wps="http://schemas.microsoft.com/office/word/2010/wordprocessingShape" mc:Ignorable="w14 wp14">
+<w:numbering xmlns:ve="http://schemas.openxmlformats.org/markup-compatibility/2006" xmlns:o="urn:schemas-microsoft-com:office:office" xmlns:r="http://schemas.openxmlformats.org/officeDocument/2006/relationships" xmlns:m="http://schemas.openxmlformats.org/officeDocument/2006/math" xmlns:v="urn:schemas-microsoft-com:vml" xmlns:wp="http://schemas.openxmlformats.org/drawingml/2006/wordprocessingDrawing" xmlns:w10="urn:schemas-microsoft-com:office:word" xmlns:w="http://schemas.openxmlformats.org/wordprocessingml/2006/main" xmlns:wne="http://schemas.microsoft.com/office/word/2006/wordml">
   <w:abstractNum w:abstractNumId="0">
     <w:nsid w:val="1764067B"/>
     <w:multiLevelType w:val="hybridMultilevel"/>
@@ -2053,7 +2127,7 @@
 </file>
 
 <file path=word/styles.xml><?xml version="1.0" encoding="utf-8"?>
-<w:styles xmlns:mc="http://schemas.openxmlformats.org/markup-compatibility/2006" xmlns:r="http://schemas.openxmlformats.org/officeDocument/2006/relationships" xmlns:w="http://schemas.openxmlformats.org/wordprocessingml/2006/main" xmlns:w14="http://schemas.microsoft.com/office/word/2010/wordml" mc:Ignorable="w14">
+<w:styles xmlns:r="http://schemas.openxmlformats.org/officeDocument/2006/relationships" xmlns:w="http://schemas.openxmlformats.org/wordprocessingml/2006/main">
   <w:docDefaults>
     <w:rPrDefault>
       <w:rPr>
@@ -2208,7 +2282,7 @@
     <w:lsdException w:name="Bibliography" w:uiPriority="37"/>
     <w:lsdException w:name="TOC Heading" w:uiPriority="39" w:qFormat="1"/>
   </w:latentStyles>
-  <w:style w:type="paragraph" w:default="1" w:styleId="Normal">
+  <w:style w:type="paragraph" w:default="1" w:styleId="a">
     <w:name w:val="Normal"/>
     <w:qFormat/>
     <w:rsid w:val="008E3E62"/>
@@ -2216,17 +2290,18 @@
       <w:bidi/>
     </w:pPr>
   </w:style>
-  <w:style w:type="character" w:default="1" w:styleId="DefaultParagraphFont">
+  <w:style w:type="character" w:default="1" w:styleId="a0">
     <w:name w:val="Default Paragraph Font"/>
     <w:uiPriority w:val="1"/>
     <w:semiHidden/>
     <w:unhideWhenUsed/>
   </w:style>
-  <w:style w:type="table" w:default="1" w:styleId="TableNormal">
+  <w:style w:type="table" w:default="1" w:styleId="a1">
     <w:name w:val="Normal Table"/>
     <w:uiPriority w:val="99"/>
     <w:semiHidden/>
     <w:unhideWhenUsed/>
+    <w:qFormat/>
     <w:tblPr>
       <w:tblInd w:w="0" w:type="dxa"/>
       <w:tblCellMar>
@@ -2237,16 +2312,16 @@
       </w:tblCellMar>
     </w:tblPr>
   </w:style>
-  <w:style w:type="numbering" w:default="1" w:styleId="NoList">
+  <w:style w:type="numbering" w:default="1" w:styleId="a2">
     <w:name w:val="No List"/>
     <w:uiPriority w:val="99"/>
     <w:semiHidden/>
     <w:unhideWhenUsed/>
   </w:style>
-  <w:style w:type="paragraph" w:styleId="BalloonText">
+  <w:style w:type="paragraph" w:styleId="a3">
     <w:name w:val="Balloon Text"/>
-    <w:basedOn w:val="Normal"/>
-    <w:link w:val="BalloonTextChar"/>
+    <w:basedOn w:val="a"/>
+    <w:link w:val="a4"/>
     <w:uiPriority w:val="99"/>
     <w:semiHidden/>
     <w:unhideWhenUsed/>
@@ -2260,10 +2335,10 @@
       <w:szCs w:val="16"/>
     </w:rPr>
   </w:style>
-  <w:style w:type="character" w:customStyle="1" w:styleId="BalloonTextChar">
-    <w:name w:val="Balloon Text Char"/>
-    <w:basedOn w:val="DefaultParagraphFont"/>
-    <w:link w:val="BalloonText"/>
+  <w:style w:type="character" w:customStyle="1" w:styleId="a4">
+    <w:name w:val="טקסט בלונים תו"/>
+    <w:basedOn w:val="a0"/>
+    <w:link w:val="a3"/>
     <w:uiPriority w:val="99"/>
     <w:semiHidden/>
     <w:rsid w:val="00ED59F0"/>
@@ -2273,9 +2348,9 @@
       <w:szCs w:val="16"/>
     </w:rPr>
   </w:style>
-  <w:style w:type="paragraph" w:styleId="ListParagraph">
+  <w:style w:type="paragraph" w:styleId="a5">
     <w:name w:val="List Paragraph"/>
-    <w:basedOn w:val="Normal"/>
+    <w:basedOn w:val="a"/>
     <w:uiPriority w:val="34"/>
     <w:qFormat/>
     <w:rsid w:val="0090095F"/>
@@ -2767,7 +2842,7 @@
 </file>
 
 <file path=customXml/itemProps1.xml><?xml version="1.0" encoding="utf-8"?>
-<ds:datastoreItem xmlns:ds="http://schemas.openxmlformats.org/officeDocument/2006/customXml" ds:itemID="{007859DD-2B92-4168-89F5-7DB617E4A367}">
+<ds:datastoreItem xmlns:ds="http://schemas.openxmlformats.org/officeDocument/2006/customXml" ds:itemID="{A573E76C-BEF4-41E3-B40C-6AAE06950856}">
   <ds:schemaRefs>
     <ds:schemaRef ds:uri="http://schemas.openxmlformats.org/officeDocument/2006/bibliography"/>
   </ds:schemaRefs>

</xml_diff>